<commit_message>
docs(Eventtabelle, Error FSM,Puk FSM) update Event
     update RDY_TAKING_OK
     add ERR_OK to Error FSM
</commit_message>
<xml_diff>
--- a/docs/eventtabelle/Eventtabelle_v5.docx
+++ b/docs/eventtabelle/Eventtabelle_v5.docx
@@ -3654,7 +3654,19 @@
               <w:rPr>
                 <w:lang w:val="en-US"/>
               </w:rPr>
-              <w:t>ERR_UNKNOWN_PUK</w:t>
+              <w:t>ERR_UN</w:t>
+            </w:r>
+            <w:r>
+              <w:rPr>
+                <w:lang w:val="en-US"/>
+              </w:rPr>
+              <w:t>DEFINED</w:t>
+            </w:r>
+            <w:r>
+              <w:rPr>
+                <w:lang w:val="en-US"/>
+              </w:rPr>
+              <w:t>_PUK</w:t>
             </w:r>
           </w:p>
         </w:tc>
@@ -3735,7 +3747,10 @@
           </w:tcPr>
           <w:p>
             <w:r>
-              <w:t>Fehler wurde korrigiert</w:t>
+              <w:t>Error</w:t>
+            </w:r>
+            <w:r>
+              <w:t xml:space="preserve"> wurde korrigiert</w:t>
             </w:r>
           </w:p>
         </w:tc>
@@ -3781,9 +3796,137 @@
           </w:tcPr>
           <w:p>
             <w:r>
+              <w:t>Event</w:t>
+            </w:r>
+          </w:p>
+        </w:tc>
+        <w:tc>
+          <w:tcPr>
+            <w:tcW w:w="1313" w:type="dxa"/>
+          </w:tcPr>
+          <w:p>
+            <w:r>
+              <w:t>ID</w:t>
+            </w:r>
+          </w:p>
+        </w:tc>
+        <w:tc>
+          <w:tcPr>
+            <w:tcW w:w="4466" w:type="dxa"/>
+          </w:tcPr>
+          <w:p>
+            <w:r>
+              <w:t>Beschreibung</w:t>
+            </w:r>
+          </w:p>
+        </w:tc>
+      </w:tr>
+      <w:tr>
+        <w:tc>
+          <w:tcPr>
+            <w:tcW w:w="3855" w:type="dxa"/>
+          </w:tcPr>
+          <w:p>
+            <w:pPr>
+              <w:rPr>
+                <w:lang w:val="en-US"/>
+              </w:rPr>
+            </w:pPr>
+            <w:r>
+              <w:rPr>
+                <w:lang w:val="en-US"/>
+              </w:rPr>
+              <w:t>RDY</w:t>
+            </w:r>
+            <w:r>
+              <w:rPr>
+                <w:lang w:val="en-US"/>
+              </w:rPr>
+              <w:t>_</w:t>
+            </w:r>
+            <w:r>
+              <w:rPr>
+                <w:lang w:val="en-US"/>
+              </w:rPr>
+              <w:t>TAKING</w:t>
+            </w:r>
+          </w:p>
+        </w:tc>
+        <w:tc>
+          <w:tcPr>
+            <w:tcW w:w="1313" w:type="dxa"/>
+          </w:tcPr>
+          <w:p>
+            <w:pPr>
+              <w:rPr>
+                <w:lang w:val="en-US"/>
+              </w:rPr>
+            </w:pPr>
+          </w:p>
+        </w:tc>
+        <w:tc>
+          <w:tcPr>
+            <w:tcW w:w="4466" w:type="dxa"/>
+          </w:tcPr>
+          <w:p>
+            <w:r>
+              <w:t xml:space="preserve">Dreier Gruppe von </w:t>
+            </w:r>
+            <w:proofErr w:type="spellStart"/>
+            <w:r>
+              <w:t>Puks</w:t>
+            </w:r>
+            <w:proofErr w:type="spellEnd"/>
+            <w:r>
+              <w:t xml:space="preserve"> sind bereit für </w:t>
+            </w:r>
+            <w:r>
+              <w:t>E</w:t>
+            </w:r>
+            <w:r>
+              <w:t>ntnahme</w:t>
+            </w:r>
+          </w:p>
+        </w:tc>
+      </w:tr>
+      <w:tr>
+        <w:tc>
+          <w:tcPr>
+            <w:tcW w:w="3855" w:type="dxa"/>
+          </w:tcPr>
+          <w:p>
+            <w:pPr>
+              <w:rPr>
+                <w:lang w:val="en-US"/>
+              </w:rPr>
+            </w:pPr>
+            <w:r>
+              <w:rPr>
+                <w:lang w:val="en-US"/>
+              </w:rPr>
               <w:lastRenderedPageBreak/>
-              <w:t>Event</w:t>
-            </w:r>
+              <w:t>RDY</w:t>
+            </w:r>
+            <w:r>
+              <w:rPr>
+                <w:lang w:val="en-US"/>
+              </w:rPr>
+              <w:t>_</w:t>
+            </w:r>
+            <w:r>
+              <w:rPr>
+                <w:lang w:val="en-US"/>
+              </w:rPr>
+              <w:t>TAKING</w:t>
+            </w:r>
+            <w:r>
+              <w:rPr>
+                <w:lang w:val="en-US"/>
+              </w:rPr>
+              <w:t>_OK</w:t>
+            </w:r>
+            <w:bookmarkStart w:id="0" w:name="_GoBack"/>
+            <w:bookmarkEnd w:id="0"/>
           </w:p>
         </w:tc>
         <w:tc>
@@ -3791,9 +3934,11 @@
             <w:tcW w:w="1313" w:type="dxa"/>
           </w:tcPr>
           <w:p>
-            <w:r>
-              <w:t>ID</w:t>
-            </w:r>
+            <w:pPr>
+              <w:rPr>
+                <w:lang w:val="en-US"/>
+              </w:rPr>
+            </w:pPr>
           </w:p>
         </w:tc>
         <w:tc>
@@ -3802,72 +3947,7 @@
           </w:tcPr>
           <w:p>
             <w:r>
-              <w:t>Beschreibung</w:t>
-            </w:r>
-          </w:p>
-        </w:tc>
-      </w:tr>
-      <w:tr>
-        <w:tc>
-          <w:tcPr>
-            <w:tcW w:w="3855" w:type="dxa"/>
-          </w:tcPr>
-          <w:p>
-            <w:pPr>
-              <w:rPr>
-                <w:lang w:val="en-US"/>
-              </w:rPr>
-            </w:pPr>
-            <w:r>
-              <w:rPr>
-                <w:lang w:val="en-US"/>
-              </w:rPr>
-              <w:t>RDY</w:t>
-            </w:r>
-            <w:r>
-              <w:rPr>
-                <w:lang w:val="en-US"/>
-              </w:rPr>
-              <w:t>_</w:t>
-            </w:r>
-            <w:r>
-              <w:rPr>
-                <w:lang w:val="en-US"/>
-              </w:rPr>
-              <w:t>TAKING</w:t>
-            </w:r>
-          </w:p>
-        </w:tc>
-        <w:tc>
-          <w:tcPr>
-            <w:tcW w:w="1313" w:type="dxa"/>
-          </w:tcPr>
-          <w:p>
-            <w:pPr>
-              <w:rPr>
-                <w:lang w:val="en-US"/>
-              </w:rPr>
-            </w:pPr>
-          </w:p>
-        </w:tc>
-        <w:tc>
-          <w:tcPr>
-            <w:tcW w:w="4466" w:type="dxa"/>
-          </w:tcPr>
-          <w:p>
-            <w:proofErr w:type="spellStart"/>
-            <w:r>
-              <w:t>Puks</w:t>
-            </w:r>
-            <w:proofErr w:type="spellEnd"/>
-            <w:r>
-              <w:t xml:space="preserve"> sind bereit für </w:t>
-            </w:r>
-            <w:r>
-              <w:t>E</w:t>
-            </w:r>
-            <w:r>
-              <w:t>ntnahme</w:t>
+              <w:t>Entnahme erfolgte</w:t>
             </w:r>
           </w:p>
         </w:tc>
@@ -4772,15 +4852,7 @@
               <w:rPr>
                 <w:lang w:val="en-US"/>
               </w:rPr>
-              <w:t>BUTTON_R</w:t>
-            </w:r>
-            <w:bookmarkStart w:id="0" w:name="_GoBack"/>
-            <w:bookmarkEnd w:id="0"/>
-            <w:r>
-              <w:rPr>
-                <w:lang w:val="en-US"/>
-              </w:rPr>
-              <w:t>ESET_SYSTEM2</w:t>
+              <w:t>BUTTON_RESET_SYSTEM2</w:t>
             </w:r>
           </w:p>
         </w:tc>

</xml_diff>

<commit_message>
docs(RDD) update Eventtabelle und Serial
    add Serial Dokumentation for START
    and RELEASED
    update Eventtabelle im RDD
</commit_message>
<xml_diff>
--- a/docs/eventtabelle/Eventtabelle_v5.docx
+++ b/docs/eventtabelle/Eventtabelle_v5.docx
@@ -3654,13 +3654,7 @@
               <w:rPr>
                 <w:lang w:val="en-US"/>
               </w:rPr>
-              <w:t>ERR_UN</w:t>
-            </w:r>
-            <w:r>
-              <w:rPr>
-                <w:lang w:val="en-US"/>
-              </w:rPr>
-              <w:t>DEFINED</w:t>
+              <w:t>ERR_UNDEFINED</w:t>
             </w:r>
             <w:r>
               <w:rPr>
@@ -3747,10 +3741,7 @@
           </w:tcPr>
           <w:p>
             <w:r>
-              <w:t>Error</w:t>
-            </w:r>
-            <w:r>
-              <w:t xml:space="preserve"> wurde korrigiert</w:t>
+              <w:t>Fehler wurde korrigiert</w:t>
             </w:r>
           </w:p>
         </w:tc>
@@ -3796,6 +3787,7 @@
           </w:tcPr>
           <w:p>
             <w:r>
+              <w:lastRenderedPageBreak/>
               <w:t>Event</w:t>
             </w:r>
           </w:p>
@@ -3904,7 +3896,6 @@
               <w:rPr>
                 <w:lang w:val="en-US"/>
               </w:rPr>
-              <w:lastRenderedPageBreak/>
               <w:t>RDY</w:t>
             </w:r>
             <w:r>
@@ -3925,8 +3916,6 @@
               </w:rPr>
               <w:t>_OK</w:t>
             </w:r>
-            <w:bookmarkStart w:id="0" w:name="_GoBack"/>
-            <w:bookmarkEnd w:id="0"/>
           </w:p>
         </w:tc>
         <w:tc>
@@ -4766,6 +4755,54 @@
             </w:pPr>
             <w:r>
               <w:rPr>
+                <w:sz w:val="20"/>
+                <w:szCs w:val="20"/>
+              </w:rPr>
+              <w:t>BUTTON_START_INCOMMING</w:t>
+            </w:r>
+          </w:p>
+        </w:tc>
+        <w:tc>
+          <w:tcPr>
+            <w:tcW w:w="1313" w:type="dxa"/>
+          </w:tcPr>
+          <w:p>
+            <w:pPr>
+              <w:rPr>
+                <w:lang w:val="en-US"/>
+              </w:rPr>
+            </w:pPr>
+          </w:p>
+        </w:tc>
+        <w:tc>
+          <w:tcPr>
+            <w:tcW w:w="4466" w:type="dxa"/>
+          </w:tcPr>
+          <w:p>
+            <w:r>
+              <w:rPr>
+                <w:rFonts w:ascii="Times New Roman" w:hAnsi="Times New Roman"/>
+                <w:sz w:val="20"/>
+                <w:szCs w:val="20"/>
+              </w:rPr>
+              <w:t>Taste Start wurde auf einem anderen System gedrückt</w:t>
+            </w:r>
+          </w:p>
+        </w:tc>
+      </w:tr>
+      <w:tr>
+        <w:tc>
+          <w:tcPr>
+            <w:tcW w:w="3855" w:type="dxa"/>
+          </w:tcPr>
+          <w:p>
+            <w:pPr>
+              <w:rPr>
+                <w:lang w:val="en-US"/>
+              </w:rPr>
+            </w:pPr>
+            <w:r>
+              <w:rPr>
                 <w:lang w:val="en-US"/>
               </w:rPr>
               <w:t>BUTTON_STOP</w:t>
@@ -4951,6 +4988,8 @@
         </w:rPr>
         <w:t>SEND:</w:t>
       </w:r>
+      <w:bookmarkStart w:id="0" w:name="_GoBack"/>
+      <w:bookmarkEnd w:id="0"/>
     </w:p>
     <w:tbl>
       <w:tblPr>

</xml_diff>